<commit_message>
cmabios para subir a github y mantener los cmabios arriba
</commit_message>
<xml_diff>
--- a/inven/report/Formato.docx
+++ b/inven/report/Formato.docx
@@ -92,7 +92,7 @@
     <w:p>
       <w:pPr>
         <w:spacing w:after="60"/>
-        <w:ind w:left="-5" w:hanging="10"/>
+        <w:ind w:left="720" w:hanging="10"/>
         <w:rPr>
           <w:lang w:val="es-MX"/>
         </w:rPr>
@@ -245,7 +245,14 @@
               <w:right w:val="single" w:sz="14" w:space="0" w:color="000000"/>
             </w:tcBorders>
           </w:tcPr>
-          <w:p/>
+          <w:p>
+            <w:r>
+              <w:t xml:space="preserve">    </w:t>
+            </w:r>
+            <w:r>
+              <w:t>10</w:t>
+            </w:r>
+          </w:p>
         </w:tc>
         <w:tc>
           <w:tcPr>
@@ -257,7 +264,14 @@
               <w:right w:val="single" w:sz="14" w:space="0" w:color="000000"/>
             </w:tcBorders>
           </w:tcPr>
-          <w:p/>
+          <w:p>
+            <w:r>
+              <w:t xml:space="preserve">    </w:t>
+            </w:r>
+            <w:r>
+              <w:t>04</w:t>
+            </w:r>
+          </w:p>
         </w:tc>
         <w:tc>
           <w:tcPr>
@@ -269,7 +283,14 @@
               <w:right w:val="single" w:sz="14" w:space="0" w:color="000000"/>
             </w:tcBorders>
           </w:tcPr>
-          <w:p/>
+          <w:p>
+            <w:r>
+              <w:t xml:space="preserve">   </w:t>
+            </w:r>
+            <w:r>
+              <w:t>2017</w:t>
+            </w:r>
+          </w:p>
         </w:tc>
       </w:tr>
       <w:tr>
@@ -452,7 +473,14 @@
               <w:right w:val="nil"/>
             </w:tcBorders>
           </w:tcPr>
-          <w:p/>
+          <w:p>
+            <w:r>
+              <w:t xml:space="preserve">                </w:t>
+            </w:r>
+            <w:r>
+              <w:t>Reclutamiento </w:t>
+            </w:r>
+          </w:p>
         </w:tc>
         <w:tc>
           <w:tcPr>
@@ -586,7 +614,14 @@
               <w:right w:val="single" w:sz="8" w:space="0" w:color="000000"/>
             </w:tcBorders>
           </w:tcPr>
-          <w:p/>
+          <w:p>
+            <w:r>
+              <w:t xml:space="preserve">   </w:t>
+            </w:r>
+            <w:r>
+              <w:t>1</w:t>
+            </w:r>
+          </w:p>
         </w:tc>
         <w:tc>
           <w:tcPr>
@@ -598,7 +633,11 @@
               <w:right w:val="single" w:sz="8" w:space="0" w:color="000000"/>
             </w:tcBorders>
           </w:tcPr>
-          <w:p/>
+          <w:p>
+            <w:r>
+              <w:t xml:space="preserve">         cable usb</w:t>
+            </w:r>
+          </w:p>
         </w:tc>
         <w:tc>
           <w:tcPr>
@@ -610,7 +649,11 @@
               <w:right w:val="single" w:sz="8" w:space="0" w:color="000000"/>
             </w:tcBorders>
           </w:tcPr>
-          <w:p/>
+          <w:p>
+            <w:r>
+              <w:t xml:space="preserve"> pieza</w:t>
+            </w:r>
+          </w:p>
         </w:tc>
         <w:tc>
           <w:tcPr>
@@ -622,7 +665,11 @@
               <w:right w:val="single" w:sz="8" w:space="0" w:color="000000"/>
             </w:tcBorders>
           </w:tcPr>
-          <w:p/>
+          <w:p>
+            <w:r>
+              <w:t xml:space="preserve">  1</w:t>
+            </w:r>
+          </w:p>
         </w:tc>
       </w:tr>
       <w:tr>
@@ -1223,10 +1270,7 @@
               <w:right w:val="single" w:sz="8" w:space="0" w:color="000000"/>
             </w:tcBorders>
           </w:tcPr>
-          <w:p>
-            <w:bookmarkStart w:id="0" w:name="_GoBack"/>
-            <w:bookmarkEnd w:id="0"/>
-          </w:p>
+          <w:p/>
         </w:tc>
         <w:tc>
           <w:tcPr>
@@ -1866,7 +1910,10 @@
         <w:ind w:left="15"/>
       </w:pPr>
       <w:r>
-        <w:t>MIGUEL PACHECO ORTIZ FORMS-06</w:t>
+        <w:t>OMAR  </w:t>
+      </w:r>
+      <w:r>
+        <w:t>ORTIZ FORMS-06</w:t>
       </w:r>
     </w:p>
     <w:sectPr>

</xml_diff>